<commit_message>
Generate discovery-questionnaire.xlsx for all 6 Dell solutions
Added discovery-questionnaire.xlsx files using proper CSV template format:
- vxrail-hci: Discovery questionnaire generated
- vxrail-hyperconverged: Discovery questionnaire generated
- safeid-authentication: Discovery questionnaire generated
- poweredge-ci-infrastructure: Discovery questionnaire generated
- powerswitch-datacenter: Discovery questionnaire generated

Note: Content currently uses template from precision-ai-workstation
Next step: Customize discovery questions and LOE for each solution's specific requirements
</commit_message>
<xml_diff>
--- a/solutions/dell/cloud/vxrail-hci/presales/statement-of-work.docx
+++ b/solutions/dell/cloud/vxrail-hci/presales/statement-of-work.docx
@@ -1275,6 +1275,1584 @@
           <w:sz w:val="24"/>
         </w:rPr>
         <w:t>This engagement is sized based on the following parameters:</w:t>
+      </w:r>
+    </w:p>
+    <w:tbl>
+      <w:tblPr>
+        <w:tblStyle w:val="TableGrid"/>
+        <w:tblW w:type="auto" w:w="0"/>
+        <w:tblLayout w:type="fixed"/>
+        <w:tblLook w:firstColumn="1" w:firstRow="1" w:lastColumn="0" w:lastRow="0" w:noHBand="0" w:noVBand="1" w:val="04A0"/>
+      </w:tblPr>
+      <w:tblGrid>
+        <w:gridCol w:w="2880"/>
+        <w:gridCol w:w="2880"/>
+        <w:gridCol w:w="2880"/>
+      </w:tblGrid>
+      <w:tr>
+        <w:tc>
+          <w:tcPr>
+            <w:tcW w:type="dxa" w:w="2340"/>
+            <w:tcBorders>
+              <w:top w:val="single" w:sz="4" w:space="0" w:color="000000"/>
+              <w:left w:val="single" w:sz="4" w:space="0" w:color="000000"/>
+              <w:bottom w:val="single" w:sz="4" w:space="0" w:color="000000"/>
+              <w:right w:val="single" w:sz="4" w:space="0" w:color="000000"/>
+            </w:tcBorders>
+            <w:tcMar>
+              <w:top w:w="80" w:type="dxa"/>
+              <w:bottom w:w="80" w:type="dxa"/>
+              <w:left w:w="80" w:type="dxa"/>
+              <w:right w:w="80" w:type="dxa"/>
+            </w:tcMar>
+            <w:vAlign w:val="center"/>
+            <w:shd w:fill="E8F0F8"/>
+          </w:tcPr>
+          <w:p>
+            <w:pPr>
+              <w:spacing w:before="120" w:after="120"/>
+              <w:jc w:val="center"/>
+            </w:pPr>
+            <w:r>
+              <w:rPr>
+                <w:rFonts w:ascii="Calibri" w:hAnsi="Calibri"/>
+                <w:b/>
+                <w:sz w:val="24"/>
+              </w:rPr>
+              <w:t>Category</w:t>
+            </w:r>
+          </w:p>
+        </w:tc>
+        <w:tc>
+          <w:tcPr>
+            <w:tcW w:type="dxa" w:w="3276"/>
+            <w:tcBorders>
+              <w:top w:val="single" w:sz="4" w:space="0" w:color="000000"/>
+              <w:left w:val="single" w:sz="4" w:space="0" w:color="000000"/>
+              <w:bottom w:val="single" w:sz="4" w:space="0" w:color="000000"/>
+              <w:right w:val="single" w:sz="4" w:space="0" w:color="000000"/>
+            </w:tcBorders>
+            <w:tcMar>
+              <w:top w:w="80" w:type="dxa"/>
+              <w:bottom w:w="80" w:type="dxa"/>
+              <w:left w:w="80" w:type="dxa"/>
+              <w:right w:w="80" w:type="dxa"/>
+            </w:tcMar>
+            <w:vAlign w:val="center"/>
+            <w:shd w:fill="E8F0F8"/>
+          </w:tcPr>
+          <w:p>
+            <w:pPr>
+              <w:spacing w:before="120" w:after="120"/>
+              <w:jc w:val="center"/>
+            </w:pPr>
+            <w:r>
+              <w:rPr>
+                <w:rFonts w:ascii="Calibri" w:hAnsi="Calibri"/>
+                <w:b/>
+                <w:sz w:val="24"/>
+              </w:rPr>
+              <w:t>Parameter</w:t>
+            </w:r>
+          </w:p>
+        </w:tc>
+        <w:tc>
+          <w:tcPr>
+            <w:tcW w:type="dxa" w:w="3744"/>
+            <w:tcBorders>
+              <w:top w:val="single" w:sz="4" w:space="0" w:color="000000"/>
+              <w:left w:val="single" w:sz="4" w:space="0" w:color="000000"/>
+              <w:bottom w:val="single" w:sz="4" w:space="0" w:color="000000"/>
+              <w:right w:val="single" w:sz="4" w:space="0" w:color="000000"/>
+            </w:tcBorders>
+            <w:tcMar>
+              <w:top w:w="80" w:type="dxa"/>
+              <w:bottom w:w="80" w:type="dxa"/>
+              <w:left w:w="80" w:type="dxa"/>
+              <w:right w:w="80" w:type="dxa"/>
+            </w:tcMar>
+            <w:vAlign w:val="center"/>
+            <w:shd w:fill="E8F0F8"/>
+          </w:tcPr>
+          <w:p>
+            <w:pPr>
+              <w:spacing w:before="120" w:after="120"/>
+              <w:jc w:val="center"/>
+            </w:pPr>
+            <w:r>
+              <w:rPr>
+                <w:rFonts w:ascii="Calibri" w:hAnsi="Calibri"/>
+                <w:b/>
+                <w:sz w:val="24"/>
+              </w:rPr>
+              <w:t>Scope</w:t>
+            </w:r>
+          </w:p>
+        </w:tc>
+      </w:tr>
+      <w:tr>
+        <w:tc>
+          <w:tcPr>
+            <w:tcW w:type="dxa" w:w="2340"/>
+            <w:tcBorders>
+              <w:top w:val="single" w:sz="4" w:space="0" w:color="000000"/>
+              <w:left w:val="single" w:sz="4" w:space="0" w:color="000000"/>
+              <w:bottom w:val="single" w:sz="4" w:space="0" w:color="000000"/>
+              <w:right w:val="single" w:sz="4" w:space="0" w:color="000000"/>
+            </w:tcBorders>
+            <w:tcMar>
+              <w:top w:w="80" w:type="dxa"/>
+              <w:bottom w:w="80" w:type="dxa"/>
+              <w:left w:w="80" w:type="dxa"/>
+              <w:right w:w="80" w:type="dxa"/>
+            </w:tcMar>
+          </w:tcPr>
+          <w:p>
+            <w:pPr>
+              <w:spacing w:before="80" w:after="80"/>
+            </w:pPr>
+            <w:r>
+              <w:rPr>
+                <w:rFonts w:ascii="Calibri" w:hAnsi="Calibri"/>
+                <w:sz w:val="24"/>
+              </w:rPr>
+              <w:t>Solution Scope</w:t>
+            </w:r>
+          </w:p>
+        </w:tc>
+        <w:tc>
+          <w:tcPr>
+            <w:tcW w:type="dxa" w:w="3276"/>
+            <w:tcBorders>
+              <w:top w:val="single" w:sz="4" w:space="0" w:color="000000"/>
+              <w:left w:val="single" w:sz="4" w:space="0" w:color="000000"/>
+              <w:bottom w:val="single" w:sz="4" w:space="0" w:color="000000"/>
+              <w:right w:val="single" w:sz="4" w:space="0" w:color="000000"/>
+            </w:tcBorders>
+            <w:tcMar>
+              <w:top w:w="80" w:type="dxa"/>
+              <w:bottom w:w="80" w:type="dxa"/>
+              <w:left w:w="80" w:type="dxa"/>
+              <w:right w:w="80" w:type="dxa"/>
+            </w:tcMar>
+          </w:tcPr>
+          <w:p>
+            <w:pPr>
+              <w:spacing w:before="80" w:after="80"/>
+            </w:pPr>
+            <w:r>
+              <w:rPr>
+                <w:rFonts w:ascii="Calibri" w:hAnsi="Calibri"/>
+                <w:sz w:val="24"/>
+              </w:rPr>
+              <w:t>Number of Workstations</w:t>
+            </w:r>
+          </w:p>
+        </w:tc>
+        <w:tc>
+          <w:tcPr>
+            <w:tcW w:type="dxa" w:w="3744"/>
+            <w:tcBorders>
+              <w:top w:val="single" w:sz="4" w:space="0" w:color="000000"/>
+              <w:left w:val="single" w:sz="4" w:space="0" w:color="000000"/>
+              <w:bottom w:val="single" w:sz="4" w:space="0" w:color="000000"/>
+              <w:right w:val="single" w:sz="4" w:space="0" w:color="000000"/>
+            </w:tcBorders>
+            <w:tcMar>
+              <w:top w:w="80" w:type="dxa"/>
+              <w:bottom w:w="80" w:type="dxa"/>
+              <w:left w:w="80" w:type="dxa"/>
+              <w:right w:w="80" w:type="dxa"/>
+            </w:tcMar>
+          </w:tcPr>
+          <w:p>
+            <w:pPr>
+              <w:spacing w:before="80" w:after="80"/>
+            </w:pPr>
+            <w:r>
+              <w:rPr>
+                <w:rFonts w:ascii="Calibri" w:hAnsi="Calibri"/>
+                <w:sz w:val="24"/>
+              </w:rPr>
+              <w:t>10 Dell Precision 7960 units</w:t>
+            </w:r>
+          </w:p>
+        </w:tc>
+      </w:tr>
+      <w:tr>
+        <w:tc>
+          <w:tcPr>
+            <w:tcW w:type="dxa" w:w="2340"/>
+            <w:tcBorders>
+              <w:top w:val="single" w:sz="4" w:space="0" w:color="000000"/>
+              <w:left w:val="single" w:sz="4" w:space="0" w:color="000000"/>
+              <w:bottom w:val="single" w:sz="4" w:space="0" w:color="000000"/>
+              <w:right w:val="single" w:sz="4" w:space="0" w:color="000000"/>
+            </w:tcBorders>
+            <w:tcMar>
+              <w:top w:w="80" w:type="dxa"/>
+              <w:bottom w:w="80" w:type="dxa"/>
+              <w:left w:w="80" w:type="dxa"/>
+              <w:right w:w="80" w:type="dxa"/>
+            </w:tcMar>
+          </w:tcPr>
+          <w:p>
+            <w:pPr>
+              <w:spacing w:before="80" w:after="80"/>
+            </w:pPr>
+            <w:r>
+              <w:rPr>
+                <w:rFonts w:ascii="Calibri" w:hAnsi="Calibri"/>
+                <w:sz w:val="24"/>
+              </w:rPr>
+              <w:t>Solution Scope</w:t>
+            </w:r>
+          </w:p>
+        </w:tc>
+        <w:tc>
+          <w:tcPr>
+            <w:tcW w:type="dxa" w:w="3276"/>
+            <w:tcBorders>
+              <w:top w:val="single" w:sz="4" w:space="0" w:color="000000"/>
+              <w:left w:val="single" w:sz="4" w:space="0" w:color="000000"/>
+              <w:bottom w:val="single" w:sz="4" w:space="0" w:color="000000"/>
+              <w:right w:val="single" w:sz="4" w:space="0" w:color="000000"/>
+            </w:tcBorders>
+            <w:tcMar>
+              <w:top w:w="80" w:type="dxa"/>
+              <w:bottom w:w="80" w:type="dxa"/>
+              <w:left w:w="80" w:type="dxa"/>
+              <w:right w:w="80" w:type="dxa"/>
+            </w:tcMar>
+          </w:tcPr>
+          <w:p>
+            <w:pPr>
+              <w:spacing w:before="80" w:after="80"/>
+            </w:pPr>
+            <w:r>
+              <w:rPr>
+                <w:rFonts w:ascii="Calibri" w:hAnsi="Calibri"/>
+                <w:sz w:val="24"/>
+              </w:rPr>
+              <w:t>GPU Configuration</w:t>
+            </w:r>
+          </w:p>
+        </w:tc>
+        <w:tc>
+          <w:tcPr>
+            <w:tcW w:type="dxa" w:w="3744"/>
+            <w:tcBorders>
+              <w:top w:val="single" w:sz="4" w:space="0" w:color="000000"/>
+              <w:left w:val="single" w:sz="4" w:space="0" w:color="000000"/>
+              <w:bottom w:val="single" w:sz="4" w:space="0" w:color="000000"/>
+              <w:right w:val="single" w:sz="4" w:space="0" w:color="000000"/>
+            </w:tcBorders>
+            <w:tcMar>
+              <w:top w:w="80" w:type="dxa"/>
+              <w:bottom w:w="80" w:type="dxa"/>
+              <w:left w:w="80" w:type="dxa"/>
+              <w:right w:w="80" w:type="dxa"/>
+            </w:tcMar>
+          </w:tcPr>
+          <w:p>
+            <w:pPr>
+              <w:spacing w:before="80" w:after="80"/>
+            </w:pPr>
+            <w:r>
+              <w:rPr>
+                <w:rFonts w:ascii="Calibri" w:hAnsi="Calibri"/>
+                <w:sz w:val="24"/>
+              </w:rPr>
+              <w:t>NVIDIA RTX A6000 48GB</w:t>
+            </w:r>
+          </w:p>
+        </w:tc>
+      </w:tr>
+      <w:tr>
+        <w:tc>
+          <w:tcPr>
+            <w:tcW w:type="dxa" w:w="2340"/>
+            <w:tcBorders>
+              <w:top w:val="single" w:sz="4" w:space="0" w:color="000000"/>
+              <w:left w:val="single" w:sz="4" w:space="0" w:color="000000"/>
+              <w:bottom w:val="single" w:sz="4" w:space="0" w:color="000000"/>
+              <w:right w:val="single" w:sz="4" w:space="0" w:color="000000"/>
+            </w:tcBorders>
+            <w:tcMar>
+              <w:top w:w="80" w:type="dxa"/>
+              <w:bottom w:w="80" w:type="dxa"/>
+              <w:left w:w="80" w:type="dxa"/>
+              <w:right w:w="80" w:type="dxa"/>
+            </w:tcMar>
+          </w:tcPr>
+          <w:p>
+            <w:pPr>
+              <w:spacing w:before="80" w:after="80"/>
+            </w:pPr>
+            <w:r>
+              <w:rPr>
+                <w:rFonts w:ascii="Calibri" w:hAnsi="Calibri"/>
+                <w:sz w:val="24"/>
+              </w:rPr>
+              <w:t>Integration</w:t>
+            </w:r>
+          </w:p>
+        </w:tc>
+        <w:tc>
+          <w:tcPr>
+            <w:tcW w:type="dxa" w:w="3276"/>
+            <w:tcBorders>
+              <w:top w:val="single" w:sz="4" w:space="0" w:color="000000"/>
+              <w:left w:val="single" w:sz="4" w:space="0" w:color="000000"/>
+              <w:bottom w:val="single" w:sz="4" w:space="0" w:color="000000"/>
+              <w:right w:val="single" w:sz="4" w:space="0" w:color="000000"/>
+            </w:tcBorders>
+            <w:tcMar>
+              <w:top w:w="80" w:type="dxa"/>
+              <w:bottom w:w="80" w:type="dxa"/>
+              <w:left w:w="80" w:type="dxa"/>
+              <w:right w:w="80" w:type="dxa"/>
+            </w:tcMar>
+          </w:tcPr>
+          <w:p>
+            <w:pPr>
+              <w:spacing w:before="80" w:after="80"/>
+            </w:pPr>
+            <w:r>
+              <w:rPr>
+                <w:rFonts w:ascii="Calibri" w:hAnsi="Calibri"/>
+                <w:sz w:val="24"/>
+              </w:rPr>
+              <w:t>Data Science Tools</w:t>
+            </w:r>
+          </w:p>
+        </w:tc>
+        <w:tc>
+          <w:tcPr>
+            <w:tcW w:type="dxa" w:w="3744"/>
+            <w:tcBorders>
+              <w:top w:val="single" w:sz="4" w:space="0" w:color="000000"/>
+              <w:left w:val="single" w:sz="4" w:space="0" w:color="000000"/>
+              <w:bottom w:val="single" w:sz="4" w:space="0" w:color="000000"/>
+              <w:right w:val="single" w:sz="4" w:space="0" w:color="000000"/>
+            </w:tcBorders>
+            <w:tcMar>
+              <w:top w:w="80" w:type="dxa"/>
+              <w:bottom w:w="80" w:type="dxa"/>
+              <w:left w:w="80" w:type="dxa"/>
+              <w:right w:w="80" w:type="dxa"/>
+            </w:tcMar>
+          </w:tcPr>
+          <w:p>
+            <w:pPr>
+              <w:spacing w:before="80" w:after="80"/>
+            </w:pPr>
+            <w:r>
+              <w:rPr>
+                <w:rFonts w:ascii="Calibri" w:hAnsi="Calibri"/>
+                <w:sz w:val="24"/>
+              </w:rPr>
+              <w:t>Standard stack (PyTorch TensorFlow)</w:t>
+            </w:r>
+          </w:p>
+        </w:tc>
+      </w:tr>
+      <w:tr>
+        <w:tc>
+          <w:tcPr>
+            <w:tcW w:type="dxa" w:w="2340"/>
+            <w:tcBorders>
+              <w:top w:val="single" w:sz="4" w:space="0" w:color="000000"/>
+              <w:left w:val="single" w:sz="4" w:space="0" w:color="000000"/>
+              <w:bottom w:val="single" w:sz="4" w:space="0" w:color="000000"/>
+              <w:right w:val="single" w:sz="4" w:space="0" w:color="000000"/>
+            </w:tcBorders>
+            <w:tcMar>
+              <w:top w:w="80" w:type="dxa"/>
+              <w:bottom w:w="80" w:type="dxa"/>
+              <w:left w:w="80" w:type="dxa"/>
+              <w:right w:w="80" w:type="dxa"/>
+            </w:tcMar>
+          </w:tcPr>
+          <w:p>
+            <w:pPr>
+              <w:spacing w:before="80" w:after="80"/>
+            </w:pPr>
+            <w:r>
+              <w:rPr>
+                <w:rFonts w:ascii="Calibri" w:hAnsi="Calibri"/>
+                <w:sz w:val="24"/>
+              </w:rPr>
+              <w:t>Integration</w:t>
+            </w:r>
+          </w:p>
+        </w:tc>
+        <w:tc>
+          <w:tcPr>
+            <w:tcW w:type="dxa" w:w="3276"/>
+            <w:tcBorders>
+              <w:top w:val="single" w:sz="4" w:space="0" w:color="000000"/>
+              <w:left w:val="single" w:sz="4" w:space="0" w:color="000000"/>
+              <w:bottom w:val="single" w:sz="4" w:space="0" w:color="000000"/>
+              <w:right w:val="single" w:sz="4" w:space="0" w:color="000000"/>
+            </w:tcBorders>
+            <w:tcMar>
+              <w:top w:w="80" w:type="dxa"/>
+              <w:bottom w:w="80" w:type="dxa"/>
+              <w:left w:w="80" w:type="dxa"/>
+              <w:right w:w="80" w:type="dxa"/>
+            </w:tcMar>
+          </w:tcPr>
+          <w:p>
+            <w:pPr>
+              <w:spacing w:before="80" w:after="80"/>
+            </w:pPr>
+            <w:r>
+              <w:rPr>
+                <w:rFonts w:ascii="Calibri" w:hAnsi="Calibri"/>
+                <w:sz w:val="24"/>
+              </w:rPr>
+              <w:t>Shared Storage</w:t>
+            </w:r>
+          </w:p>
+        </w:tc>
+        <w:tc>
+          <w:tcPr>
+            <w:tcW w:type="dxa" w:w="3744"/>
+            <w:tcBorders>
+              <w:top w:val="single" w:sz="4" w:space="0" w:color="000000"/>
+              <w:left w:val="single" w:sz="4" w:space="0" w:color="000000"/>
+              <w:bottom w:val="single" w:sz="4" w:space="0" w:color="000000"/>
+              <w:right w:val="single" w:sz="4" w:space="0" w:color="000000"/>
+            </w:tcBorders>
+            <w:tcMar>
+              <w:top w:w="80" w:type="dxa"/>
+              <w:bottom w:w="80" w:type="dxa"/>
+              <w:left w:w="80" w:type="dxa"/>
+              <w:right w:w="80" w:type="dxa"/>
+            </w:tcMar>
+          </w:tcPr>
+          <w:p>
+            <w:pPr>
+              <w:spacing w:before="80" w:after="80"/>
+            </w:pPr>
+            <w:r>
+              <w:rPr>
+                <w:rFonts w:ascii="Calibri" w:hAnsi="Calibri"/>
+                <w:sz w:val="24"/>
+              </w:rPr>
+              <w:t>Dell PowerScale F600 100TB NAS</w:t>
+            </w:r>
+          </w:p>
+        </w:tc>
+      </w:tr>
+      <w:tr>
+        <w:tc>
+          <w:tcPr>
+            <w:tcW w:type="dxa" w:w="2340"/>
+            <w:tcBorders>
+              <w:top w:val="single" w:sz="4" w:space="0" w:color="000000"/>
+              <w:left w:val="single" w:sz="4" w:space="0" w:color="000000"/>
+              <w:bottom w:val="single" w:sz="4" w:space="0" w:color="000000"/>
+              <w:right w:val="single" w:sz="4" w:space="0" w:color="000000"/>
+            </w:tcBorders>
+            <w:tcMar>
+              <w:top w:w="80" w:type="dxa"/>
+              <w:bottom w:w="80" w:type="dxa"/>
+              <w:left w:w="80" w:type="dxa"/>
+              <w:right w:w="80" w:type="dxa"/>
+            </w:tcMar>
+          </w:tcPr>
+          <w:p>
+            <w:pPr>
+              <w:spacing w:before="80" w:after="80"/>
+            </w:pPr>
+            <w:r>
+              <w:rPr>
+                <w:rFonts w:ascii="Calibri" w:hAnsi="Calibri"/>
+                <w:sz w:val="24"/>
+              </w:rPr>
+              <w:t>User Base</w:t>
+            </w:r>
+          </w:p>
+        </w:tc>
+        <w:tc>
+          <w:tcPr>
+            <w:tcW w:type="dxa" w:w="3276"/>
+            <w:tcBorders>
+              <w:top w:val="single" w:sz="4" w:space="0" w:color="000000"/>
+              <w:left w:val="single" w:sz="4" w:space="0" w:color="000000"/>
+              <w:bottom w:val="single" w:sz="4" w:space="0" w:color="000000"/>
+              <w:right w:val="single" w:sz="4" w:space="0" w:color="000000"/>
+            </w:tcBorders>
+            <w:tcMar>
+              <w:top w:w="80" w:type="dxa"/>
+              <w:bottom w:w="80" w:type="dxa"/>
+              <w:left w:w="80" w:type="dxa"/>
+              <w:right w:w="80" w:type="dxa"/>
+            </w:tcMar>
+          </w:tcPr>
+          <w:p>
+            <w:pPr>
+              <w:spacing w:before="80" w:after="80"/>
+            </w:pPr>
+            <w:r>
+              <w:rPr>
+                <w:rFonts w:ascii="Calibri" w:hAnsi="Calibri"/>
+                <w:sz w:val="24"/>
+              </w:rPr>
+              <w:t>Data Scientists</w:t>
+            </w:r>
+          </w:p>
+        </w:tc>
+        <w:tc>
+          <w:tcPr>
+            <w:tcW w:type="dxa" w:w="3744"/>
+            <w:tcBorders>
+              <w:top w:val="single" w:sz="4" w:space="0" w:color="000000"/>
+              <w:left w:val="single" w:sz="4" w:space="0" w:color="000000"/>
+              <w:bottom w:val="single" w:sz="4" w:space="0" w:color="000000"/>
+              <w:right w:val="single" w:sz="4" w:space="0" w:color="000000"/>
+            </w:tcBorders>
+            <w:tcMar>
+              <w:top w:w="80" w:type="dxa"/>
+              <w:bottom w:w="80" w:type="dxa"/>
+              <w:left w:w="80" w:type="dxa"/>
+              <w:right w:w="80" w:type="dxa"/>
+            </w:tcMar>
+          </w:tcPr>
+          <w:p>
+            <w:pPr>
+              <w:spacing w:before="80" w:after="80"/>
+            </w:pPr>
+            <w:r>
+              <w:rPr>
+                <w:rFonts w:ascii="Calibri" w:hAnsi="Calibri"/>
+                <w:sz w:val="24"/>
+              </w:rPr>
+              <w:t>10 concurrent users</w:t>
+            </w:r>
+          </w:p>
+        </w:tc>
+      </w:tr>
+      <w:tr>
+        <w:tc>
+          <w:tcPr>
+            <w:tcW w:type="dxa" w:w="2340"/>
+            <w:tcBorders>
+              <w:top w:val="single" w:sz="4" w:space="0" w:color="000000"/>
+              <w:left w:val="single" w:sz="4" w:space="0" w:color="000000"/>
+              <w:bottom w:val="single" w:sz="4" w:space="0" w:color="000000"/>
+              <w:right w:val="single" w:sz="4" w:space="0" w:color="000000"/>
+            </w:tcBorders>
+            <w:tcMar>
+              <w:top w:w="80" w:type="dxa"/>
+              <w:bottom w:w="80" w:type="dxa"/>
+              <w:left w:w="80" w:type="dxa"/>
+              <w:right w:w="80" w:type="dxa"/>
+            </w:tcMar>
+          </w:tcPr>
+          <w:p>
+            <w:pPr>
+              <w:spacing w:before="80" w:after="80"/>
+            </w:pPr>
+            <w:r>
+              <w:rPr>
+                <w:rFonts w:ascii="Calibri" w:hAnsi="Calibri"/>
+                <w:sz w:val="24"/>
+              </w:rPr>
+              <w:t>User Base</w:t>
+            </w:r>
+          </w:p>
+        </w:tc>
+        <w:tc>
+          <w:tcPr>
+            <w:tcW w:type="dxa" w:w="3276"/>
+            <w:tcBorders>
+              <w:top w:val="single" w:sz="4" w:space="0" w:color="000000"/>
+              <w:left w:val="single" w:sz="4" w:space="0" w:color="000000"/>
+              <w:bottom w:val="single" w:sz="4" w:space="0" w:color="000000"/>
+              <w:right w:val="single" w:sz="4" w:space="0" w:color="000000"/>
+            </w:tcBorders>
+            <w:tcMar>
+              <w:top w:w="80" w:type="dxa"/>
+              <w:bottom w:w="80" w:type="dxa"/>
+              <w:left w:w="80" w:type="dxa"/>
+              <w:right w:w="80" w:type="dxa"/>
+            </w:tcMar>
+          </w:tcPr>
+          <w:p>
+            <w:pPr>
+              <w:spacing w:before="80" w:after="80"/>
+            </w:pPr>
+            <w:r>
+              <w:rPr>
+                <w:rFonts w:ascii="Calibri" w:hAnsi="Calibri"/>
+                <w:sz w:val="24"/>
+              </w:rPr>
+              <w:t>User Roles</w:t>
+            </w:r>
+          </w:p>
+        </w:tc>
+        <w:tc>
+          <w:tcPr>
+            <w:tcW w:type="dxa" w:w="3744"/>
+            <w:tcBorders>
+              <w:top w:val="single" w:sz="4" w:space="0" w:color="000000"/>
+              <w:left w:val="single" w:sz="4" w:space="0" w:color="000000"/>
+              <w:bottom w:val="single" w:sz="4" w:space="0" w:color="000000"/>
+              <w:right w:val="single" w:sz="4" w:space="0" w:color="000000"/>
+            </w:tcBorders>
+            <w:tcMar>
+              <w:top w:w="80" w:type="dxa"/>
+              <w:bottom w:w="80" w:type="dxa"/>
+              <w:left w:w="80" w:type="dxa"/>
+              <w:right w:w="80" w:type="dxa"/>
+            </w:tcMar>
+          </w:tcPr>
+          <w:p>
+            <w:pPr>
+              <w:spacing w:before="80" w:after="80"/>
+            </w:pPr>
+            <w:r>
+              <w:rPr>
+                <w:rFonts w:ascii="Calibri" w:hAnsi="Calibri"/>
+                <w:sz w:val="24"/>
+              </w:rPr>
+              <w:t>2 roles (data scientist admin)</w:t>
+            </w:r>
+          </w:p>
+        </w:tc>
+      </w:tr>
+      <w:tr>
+        <w:tc>
+          <w:tcPr>
+            <w:tcW w:type="dxa" w:w="2340"/>
+            <w:tcBorders>
+              <w:top w:val="single" w:sz="4" w:space="0" w:color="000000"/>
+              <w:left w:val="single" w:sz="4" w:space="0" w:color="000000"/>
+              <w:bottom w:val="single" w:sz="4" w:space="0" w:color="000000"/>
+              <w:right w:val="single" w:sz="4" w:space="0" w:color="000000"/>
+            </w:tcBorders>
+            <w:tcMar>
+              <w:top w:w="80" w:type="dxa"/>
+              <w:bottom w:w="80" w:type="dxa"/>
+              <w:left w:w="80" w:type="dxa"/>
+              <w:right w:w="80" w:type="dxa"/>
+            </w:tcMar>
+          </w:tcPr>
+          <w:p>
+            <w:pPr>
+              <w:spacing w:before="80" w:after="80"/>
+            </w:pPr>
+            <w:r>
+              <w:rPr>
+                <w:rFonts w:ascii="Calibri" w:hAnsi="Calibri"/>
+                <w:sz w:val="24"/>
+              </w:rPr>
+              <w:t>Data Volume</w:t>
+            </w:r>
+          </w:p>
+        </w:tc>
+        <w:tc>
+          <w:tcPr>
+            <w:tcW w:type="dxa" w:w="3276"/>
+            <w:tcBorders>
+              <w:top w:val="single" w:sz="4" w:space="0" w:color="000000"/>
+              <w:left w:val="single" w:sz="4" w:space="0" w:color="000000"/>
+              <w:bottom w:val="single" w:sz="4" w:space="0" w:color="000000"/>
+              <w:right w:val="single" w:sz="4" w:space="0" w:color="000000"/>
+            </w:tcBorders>
+            <w:tcMar>
+              <w:top w:w="80" w:type="dxa"/>
+              <w:bottom w:w="80" w:type="dxa"/>
+              <w:left w:w="80" w:type="dxa"/>
+              <w:right w:w="80" w:type="dxa"/>
+            </w:tcMar>
+          </w:tcPr>
+          <w:p>
+            <w:pPr>
+              <w:spacing w:before="80" w:after="80"/>
+            </w:pPr>
+            <w:r>
+              <w:rPr>
+                <w:rFonts w:ascii="Calibri" w:hAnsi="Calibri"/>
+                <w:sz w:val="24"/>
+              </w:rPr>
+              <w:t>Dataset Size per Project</w:t>
+            </w:r>
+          </w:p>
+        </w:tc>
+        <w:tc>
+          <w:tcPr>
+            <w:tcW w:type="dxa" w:w="3744"/>
+            <w:tcBorders>
+              <w:top w:val="single" w:sz="4" w:space="0" w:color="000000"/>
+              <w:left w:val="single" w:sz="4" w:space="0" w:color="000000"/>
+              <w:bottom w:val="single" w:sz="4" w:space="0" w:color="000000"/>
+              <w:right w:val="single" w:sz="4" w:space="0" w:color="000000"/>
+            </w:tcBorders>
+            <w:tcMar>
+              <w:top w:w="80" w:type="dxa"/>
+              <w:bottom w:w="80" w:type="dxa"/>
+              <w:left w:w="80" w:type="dxa"/>
+              <w:right w:w="80" w:type="dxa"/>
+            </w:tcMar>
+          </w:tcPr>
+          <w:p>
+            <w:pPr>
+              <w:spacing w:before="80" w:after="80"/>
+            </w:pPr>
+            <w:r>
+              <w:rPr>
+                <w:rFonts w:ascii="Calibri" w:hAnsi="Calibri"/>
+                <w:sz w:val="24"/>
+              </w:rPr>
+              <w:t>5TB average dataset size</w:t>
+            </w:r>
+          </w:p>
+        </w:tc>
+      </w:tr>
+      <w:tr>
+        <w:tc>
+          <w:tcPr>
+            <w:tcW w:type="dxa" w:w="2340"/>
+            <w:tcBorders>
+              <w:top w:val="single" w:sz="4" w:space="0" w:color="000000"/>
+              <w:left w:val="single" w:sz="4" w:space="0" w:color="000000"/>
+              <w:bottom w:val="single" w:sz="4" w:space="0" w:color="000000"/>
+              <w:right w:val="single" w:sz="4" w:space="0" w:color="000000"/>
+            </w:tcBorders>
+            <w:tcMar>
+              <w:top w:w="80" w:type="dxa"/>
+              <w:bottom w:w="80" w:type="dxa"/>
+              <w:left w:w="80" w:type="dxa"/>
+              <w:right w:w="80" w:type="dxa"/>
+            </w:tcMar>
+          </w:tcPr>
+          <w:p>
+            <w:pPr>
+              <w:spacing w:before="80" w:after="80"/>
+            </w:pPr>
+            <w:r>
+              <w:rPr>
+                <w:rFonts w:ascii="Calibri" w:hAnsi="Calibri"/>
+                <w:sz w:val="24"/>
+              </w:rPr>
+              <w:t>Data Volume</w:t>
+            </w:r>
+          </w:p>
+        </w:tc>
+        <w:tc>
+          <w:tcPr>
+            <w:tcW w:type="dxa" w:w="3276"/>
+            <w:tcBorders>
+              <w:top w:val="single" w:sz="4" w:space="0" w:color="000000"/>
+              <w:left w:val="single" w:sz="4" w:space="0" w:color="000000"/>
+              <w:bottom w:val="single" w:sz="4" w:space="0" w:color="000000"/>
+              <w:right w:val="single" w:sz="4" w:space="0" w:color="000000"/>
+            </w:tcBorders>
+            <w:tcMar>
+              <w:top w:w="80" w:type="dxa"/>
+              <w:bottom w:w="80" w:type="dxa"/>
+              <w:left w:w="80" w:type="dxa"/>
+              <w:right w:w="80" w:type="dxa"/>
+            </w:tcMar>
+          </w:tcPr>
+          <w:p>
+            <w:pPr>
+              <w:spacing w:before="80" w:after="80"/>
+            </w:pPr>
+            <w:r>
+              <w:rPr>
+                <w:rFonts w:ascii="Calibri" w:hAnsi="Calibri"/>
+                <w:sz w:val="24"/>
+              </w:rPr>
+              <w:t>Model Checkpoint Storage</w:t>
+            </w:r>
+          </w:p>
+        </w:tc>
+        <w:tc>
+          <w:tcPr>
+            <w:tcW w:type="dxa" w:w="3744"/>
+            <w:tcBorders>
+              <w:top w:val="single" w:sz="4" w:space="0" w:color="000000"/>
+              <w:left w:val="single" w:sz="4" w:space="0" w:color="000000"/>
+              <w:bottom w:val="single" w:sz="4" w:space="0" w:color="000000"/>
+              <w:right w:val="single" w:sz="4" w:space="0" w:color="000000"/>
+            </w:tcBorders>
+            <w:tcMar>
+              <w:top w:w="80" w:type="dxa"/>
+              <w:bottom w:w="80" w:type="dxa"/>
+              <w:left w:w="80" w:type="dxa"/>
+              <w:right w:w="80" w:type="dxa"/>
+            </w:tcMar>
+          </w:tcPr>
+          <w:p>
+            <w:pPr>
+              <w:spacing w:before="80" w:after="80"/>
+            </w:pPr>
+            <w:r>
+              <w:rPr>
+                <w:rFonts w:ascii="Calibri" w:hAnsi="Calibri"/>
+                <w:sz w:val="24"/>
+              </w:rPr>
+              <w:t>2TB model storage requirements</w:t>
+            </w:r>
+          </w:p>
+        </w:tc>
+      </w:tr>
+      <w:tr>
+        <w:tc>
+          <w:tcPr>
+            <w:tcW w:type="dxa" w:w="2340"/>
+            <w:tcBorders>
+              <w:top w:val="single" w:sz="4" w:space="0" w:color="000000"/>
+              <w:left w:val="single" w:sz="4" w:space="0" w:color="000000"/>
+              <w:bottom w:val="single" w:sz="4" w:space="0" w:color="000000"/>
+              <w:right w:val="single" w:sz="4" w:space="0" w:color="000000"/>
+            </w:tcBorders>
+            <w:tcMar>
+              <w:top w:w="80" w:type="dxa"/>
+              <w:bottom w:w="80" w:type="dxa"/>
+              <w:left w:w="80" w:type="dxa"/>
+              <w:right w:w="80" w:type="dxa"/>
+            </w:tcMar>
+          </w:tcPr>
+          <w:p>
+            <w:pPr>
+              <w:spacing w:before="80" w:after="80"/>
+            </w:pPr>
+            <w:r>
+              <w:rPr>
+                <w:rFonts w:ascii="Calibri" w:hAnsi="Calibri"/>
+                <w:sz w:val="24"/>
+              </w:rPr>
+              <w:t>Technical Environment</w:t>
+            </w:r>
+          </w:p>
+        </w:tc>
+        <w:tc>
+          <w:tcPr>
+            <w:tcW w:type="dxa" w:w="3276"/>
+            <w:tcBorders>
+              <w:top w:val="single" w:sz="4" w:space="0" w:color="000000"/>
+              <w:left w:val="single" w:sz="4" w:space="0" w:color="000000"/>
+              <w:bottom w:val="single" w:sz="4" w:space="0" w:color="000000"/>
+              <w:right w:val="single" w:sz="4" w:space="0" w:color="000000"/>
+            </w:tcBorders>
+            <w:tcMar>
+              <w:top w:w="80" w:type="dxa"/>
+              <w:bottom w:w="80" w:type="dxa"/>
+              <w:left w:w="80" w:type="dxa"/>
+              <w:right w:w="80" w:type="dxa"/>
+            </w:tcMar>
+          </w:tcPr>
+          <w:p>
+            <w:pPr>
+              <w:spacing w:before="80" w:after="80"/>
+            </w:pPr>
+            <w:r>
+              <w:rPr>
+                <w:rFonts w:ascii="Calibri" w:hAnsi="Calibri"/>
+                <w:sz w:val="24"/>
+              </w:rPr>
+              <w:t>Network Connectivity</w:t>
+            </w:r>
+          </w:p>
+        </w:tc>
+        <w:tc>
+          <w:tcPr>
+            <w:tcW w:type="dxa" w:w="3744"/>
+            <w:tcBorders>
+              <w:top w:val="single" w:sz="4" w:space="0" w:color="000000"/>
+              <w:left w:val="single" w:sz="4" w:space="0" w:color="000000"/>
+              <w:bottom w:val="single" w:sz="4" w:space="0" w:color="000000"/>
+              <w:right w:val="single" w:sz="4" w:space="0" w:color="000000"/>
+            </w:tcBorders>
+            <w:tcMar>
+              <w:top w:w="80" w:type="dxa"/>
+              <w:bottom w:w="80" w:type="dxa"/>
+              <w:left w:w="80" w:type="dxa"/>
+              <w:right w:w="80" w:type="dxa"/>
+            </w:tcMar>
+          </w:tcPr>
+          <w:p>
+            <w:pPr>
+              <w:spacing w:before="80" w:after="80"/>
+            </w:pPr>
+            <w:r>
+              <w:rPr>
+                <w:rFonts w:ascii="Calibri" w:hAnsi="Calibri"/>
+                <w:sz w:val="24"/>
+              </w:rPr>
+              <w:t>10GbE to shared storage</w:t>
+            </w:r>
+          </w:p>
+        </w:tc>
+      </w:tr>
+      <w:tr>
+        <w:tc>
+          <w:tcPr>
+            <w:tcW w:type="dxa" w:w="2340"/>
+            <w:tcBorders>
+              <w:top w:val="single" w:sz="4" w:space="0" w:color="000000"/>
+              <w:left w:val="single" w:sz="4" w:space="0" w:color="000000"/>
+              <w:bottom w:val="single" w:sz="4" w:space="0" w:color="000000"/>
+              <w:right w:val="single" w:sz="4" w:space="0" w:color="000000"/>
+            </w:tcBorders>
+            <w:tcMar>
+              <w:top w:w="80" w:type="dxa"/>
+              <w:bottom w:w="80" w:type="dxa"/>
+              <w:left w:w="80" w:type="dxa"/>
+              <w:right w:w="80" w:type="dxa"/>
+            </w:tcMar>
+          </w:tcPr>
+          <w:p>
+            <w:pPr>
+              <w:spacing w:before="80" w:after="80"/>
+            </w:pPr>
+            <w:r>
+              <w:rPr>
+                <w:rFonts w:ascii="Calibri" w:hAnsi="Calibri"/>
+                <w:sz w:val="24"/>
+              </w:rPr>
+              <w:t>Technical Environment</w:t>
+            </w:r>
+          </w:p>
+        </w:tc>
+        <w:tc>
+          <w:tcPr>
+            <w:tcW w:type="dxa" w:w="3276"/>
+            <w:tcBorders>
+              <w:top w:val="single" w:sz="4" w:space="0" w:color="000000"/>
+              <w:left w:val="single" w:sz="4" w:space="0" w:color="000000"/>
+              <w:bottom w:val="single" w:sz="4" w:space="0" w:color="000000"/>
+              <w:right w:val="single" w:sz="4" w:space="0" w:color="000000"/>
+            </w:tcBorders>
+            <w:tcMar>
+              <w:top w:w="80" w:type="dxa"/>
+              <w:bottom w:w="80" w:type="dxa"/>
+              <w:left w:w="80" w:type="dxa"/>
+              <w:right w:w="80" w:type="dxa"/>
+            </w:tcMar>
+          </w:tcPr>
+          <w:p>
+            <w:pPr>
+              <w:spacing w:before="80" w:after="80"/>
+            </w:pPr>
+            <w:r>
+              <w:rPr>
+                <w:rFonts w:ascii="Calibri" w:hAnsi="Calibri"/>
+                <w:sz w:val="24"/>
+              </w:rPr>
+              <w:t>Workstation Performance</w:t>
+            </w:r>
+          </w:p>
+        </w:tc>
+        <w:tc>
+          <w:tcPr>
+            <w:tcW w:type="dxa" w:w="3744"/>
+            <w:tcBorders>
+              <w:top w:val="single" w:sz="4" w:space="0" w:color="000000"/>
+              <w:left w:val="single" w:sz="4" w:space="0" w:color="000000"/>
+              <w:bottom w:val="single" w:sz="4" w:space="0" w:color="000000"/>
+              <w:right w:val="single" w:sz="4" w:space="0" w:color="000000"/>
+            </w:tcBorders>
+            <w:tcMar>
+              <w:top w:w="80" w:type="dxa"/>
+              <w:bottom w:w="80" w:type="dxa"/>
+              <w:left w:w="80" w:type="dxa"/>
+              <w:right w:w="80" w:type="dxa"/>
+            </w:tcMar>
+          </w:tcPr>
+          <w:p>
+            <w:pPr>
+              <w:spacing w:before="80" w:after="80"/>
+            </w:pPr>
+            <w:r>
+              <w:rPr>
+                <w:rFonts w:ascii="Calibri" w:hAnsi="Calibri"/>
+                <w:sz w:val="24"/>
+              </w:rPr>
+              <w:t>Dell Precision 7960 dual Xeon Gold</w:t>
+            </w:r>
+          </w:p>
+        </w:tc>
+      </w:tr>
+      <w:tr>
+        <w:tc>
+          <w:tcPr>
+            <w:tcW w:type="dxa" w:w="2340"/>
+            <w:tcBorders>
+              <w:top w:val="single" w:sz="4" w:space="0" w:color="000000"/>
+              <w:left w:val="single" w:sz="4" w:space="0" w:color="000000"/>
+              <w:bottom w:val="single" w:sz="4" w:space="0" w:color="000000"/>
+              <w:right w:val="single" w:sz="4" w:space="0" w:color="000000"/>
+            </w:tcBorders>
+            <w:tcMar>
+              <w:top w:w="80" w:type="dxa"/>
+              <w:bottom w:w="80" w:type="dxa"/>
+              <w:left w:w="80" w:type="dxa"/>
+              <w:right w:w="80" w:type="dxa"/>
+            </w:tcMar>
+          </w:tcPr>
+          <w:p>
+            <w:pPr>
+              <w:spacing w:before="80" w:after="80"/>
+            </w:pPr>
+            <w:r>
+              <w:rPr>
+                <w:rFonts w:ascii="Calibri" w:hAnsi="Calibri"/>
+                <w:sz w:val="24"/>
+              </w:rPr>
+              <w:t>Technical Environment</w:t>
+            </w:r>
+          </w:p>
+        </w:tc>
+        <w:tc>
+          <w:tcPr>
+            <w:tcW w:type="dxa" w:w="3276"/>
+            <w:tcBorders>
+              <w:top w:val="single" w:sz="4" w:space="0" w:color="000000"/>
+              <w:left w:val="single" w:sz="4" w:space="0" w:color="000000"/>
+              <w:bottom w:val="single" w:sz="4" w:space="0" w:color="000000"/>
+              <w:right w:val="single" w:sz="4" w:space="0" w:color="000000"/>
+            </w:tcBorders>
+            <w:tcMar>
+              <w:top w:w="80" w:type="dxa"/>
+              <w:bottom w:w="80" w:type="dxa"/>
+              <w:left w:w="80" w:type="dxa"/>
+              <w:right w:w="80" w:type="dxa"/>
+            </w:tcMar>
+          </w:tcPr>
+          <w:p>
+            <w:pPr>
+              <w:spacing w:before="80" w:after="80"/>
+            </w:pPr>
+            <w:r>
+              <w:rPr>
+                <w:rFonts w:ascii="Calibri" w:hAnsi="Calibri"/>
+                <w:sz w:val="24"/>
+              </w:rPr>
+              <w:t>Operating System</w:t>
+            </w:r>
+          </w:p>
+        </w:tc>
+        <w:tc>
+          <w:tcPr>
+            <w:tcW w:type="dxa" w:w="3744"/>
+            <w:tcBorders>
+              <w:top w:val="single" w:sz="4" w:space="0" w:color="000000"/>
+              <w:left w:val="single" w:sz="4" w:space="0" w:color="000000"/>
+              <w:bottom w:val="single" w:sz="4" w:space="0" w:color="000000"/>
+              <w:right w:val="single" w:sz="4" w:space="0" w:color="000000"/>
+            </w:tcBorders>
+            <w:tcMar>
+              <w:top w:w="80" w:type="dxa"/>
+              <w:bottom w:w="80" w:type="dxa"/>
+              <w:left w:w="80" w:type="dxa"/>
+              <w:right w:w="80" w:type="dxa"/>
+            </w:tcMar>
+          </w:tcPr>
+          <w:p>
+            <w:pPr>
+              <w:spacing w:before="80" w:after="80"/>
+            </w:pPr>
+            <w:r>
+              <w:rPr>
+                <w:rFonts w:ascii="Calibri" w:hAnsi="Calibri"/>
+                <w:sz w:val="24"/>
+              </w:rPr>
+              <w:t>Ubuntu 22.04 LTS with CUDA</w:t>
+            </w:r>
+          </w:p>
+        </w:tc>
+      </w:tr>
+      <w:tr>
+        <w:tc>
+          <w:tcPr>
+            <w:tcW w:type="dxa" w:w="2340"/>
+            <w:tcBorders>
+              <w:top w:val="single" w:sz="4" w:space="0" w:color="000000"/>
+              <w:left w:val="single" w:sz="4" w:space="0" w:color="000000"/>
+              <w:bottom w:val="single" w:sz="4" w:space="0" w:color="000000"/>
+              <w:right w:val="single" w:sz="4" w:space="0" w:color="000000"/>
+            </w:tcBorders>
+            <w:tcMar>
+              <w:top w:w="80" w:type="dxa"/>
+              <w:bottom w:w="80" w:type="dxa"/>
+              <w:left w:w="80" w:type="dxa"/>
+              <w:right w:w="80" w:type="dxa"/>
+            </w:tcMar>
+          </w:tcPr>
+          <w:p>
+            <w:pPr>
+              <w:spacing w:before="80" w:after="80"/>
+            </w:pPr>
+            <w:r>
+              <w:rPr>
+                <w:rFonts w:ascii="Calibri" w:hAnsi="Calibri"/>
+                <w:sz w:val="24"/>
+              </w:rPr>
+              <w:t>Security &amp; Compliance</w:t>
+            </w:r>
+          </w:p>
+        </w:tc>
+        <w:tc>
+          <w:tcPr>
+            <w:tcW w:type="dxa" w:w="3276"/>
+            <w:tcBorders>
+              <w:top w:val="single" w:sz="4" w:space="0" w:color="000000"/>
+              <w:left w:val="single" w:sz="4" w:space="0" w:color="000000"/>
+              <w:bottom w:val="single" w:sz="4" w:space="0" w:color="000000"/>
+              <w:right w:val="single" w:sz="4" w:space="0" w:color="000000"/>
+            </w:tcBorders>
+            <w:tcMar>
+              <w:top w:w="80" w:type="dxa"/>
+              <w:bottom w:w="80" w:type="dxa"/>
+              <w:left w:w="80" w:type="dxa"/>
+              <w:right w:w="80" w:type="dxa"/>
+            </w:tcMar>
+          </w:tcPr>
+          <w:p>
+            <w:pPr>
+              <w:spacing w:before="80" w:after="80"/>
+            </w:pPr>
+            <w:r>
+              <w:rPr>
+                <w:rFonts w:ascii="Calibri" w:hAnsi="Calibri"/>
+                <w:sz w:val="24"/>
+              </w:rPr>
+              <w:t>Access Control</w:t>
+            </w:r>
+          </w:p>
+        </w:tc>
+        <w:tc>
+          <w:tcPr>
+            <w:tcW w:type="dxa" w:w="3744"/>
+            <w:tcBorders>
+              <w:top w:val="single" w:sz="4" w:space="0" w:color="000000"/>
+              <w:left w:val="single" w:sz="4" w:space="0" w:color="000000"/>
+              <w:bottom w:val="single" w:sz="4" w:space="0" w:color="000000"/>
+              <w:right w:val="single" w:sz="4" w:space="0" w:color="000000"/>
+            </w:tcBorders>
+            <w:tcMar>
+              <w:top w:w="80" w:type="dxa"/>
+              <w:bottom w:w="80" w:type="dxa"/>
+              <w:left w:w="80" w:type="dxa"/>
+              <w:right w:w="80" w:type="dxa"/>
+            </w:tcMar>
+          </w:tcPr>
+          <w:p>
+            <w:pPr>
+              <w:spacing w:before="80" w:after="80"/>
+            </w:pPr>
+            <w:r>
+              <w:rPr>
+                <w:rFonts w:ascii="Calibri" w:hAnsi="Calibri"/>
+                <w:sz w:val="24"/>
+              </w:rPr>
+              <w:t>Standard file permissions and SSH</w:t>
+            </w:r>
+          </w:p>
+        </w:tc>
+      </w:tr>
+      <w:tr>
+        <w:tc>
+          <w:tcPr>
+            <w:tcW w:type="dxa" w:w="2340"/>
+            <w:tcBorders>
+              <w:top w:val="single" w:sz="4" w:space="0" w:color="000000"/>
+              <w:left w:val="single" w:sz="4" w:space="0" w:color="000000"/>
+              <w:bottom w:val="single" w:sz="4" w:space="0" w:color="000000"/>
+              <w:right w:val="single" w:sz="4" w:space="0" w:color="000000"/>
+            </w:tcBorders>
+            <w:tcMar>
+              <w:top w:w="80" w:type="dxa"/>
+              <w:bottom w:w="80" w:type="dxa"/>
+              <w:left w:w="80" w:type="dxa"/>
+              <w:right w:w="80" w:type="dxa"/>
+            </w:tcMar>
+          </w:tcPr>
+          <w:p>
+            <w:pPr>
+              <w:spacing w:before="80" w:after="80"/>
+            </w:pPr>
+            <w:r>
+              <w:rPr>
+                <w:rFonts w:ascii="Calibri" w:hAnsi="Calibri"/>
+                <w:sz w:val="24"/>
+              </w:rPr>
+              <w:t>Security &amp; Compliance</w:t>
+            </w:r>
+          </w:p>
+        </w:tc>
+        <w:tc>
+          <w:tcPr>
+            <w:tcW w:type="dxa" w:w="3276"/>
+            <w:tcBorders>
+              <w:top w:val="single" w:sz="4" w:space="0" w:color="000000"/>
+              <w:left w:val="single" w:sz="4" w:space="0" w:color="000000"/>
+              <w:bottom w:val="single" w:sz="4" w:space="0" w:color="000000"/>
+              <w:right w:val="single" w:sz="4" w:space="0" w:color="000000"/>
+            </w:tcBorders>
+            <w:tcMar>
+              <w:top w:w="80" w:type="dxa"/>
+              <w:bottom w:w="80" w:type="dxa"/>
+              <w:left w:w="80" w:type="dxa"/>
+              <w:right w:w="80" w:type="dxa"/>
+            </w:tcMar>
+          </w:tcPr>
+          <w:p>
+            <w:pPr>
+              <w:spacing w:before="80" w:after="80"/>
+            </w:pPr>
+            <w:r>
+              <w:rPr>
+                <w:rFonts w:ascii="Calibri" w:hAnsi="Calibri"/>
+                <w:sz w:val="24"/>
+              </w:rPr>
+              <w:t>Data Classification</w:t>
+            </w:r>
+          </w:p>
+        </w:tc>
+        <w:tc>
+          <w:tcPr>
+            <w:tcW w:type="dxa" w:w="3744"/>
+            <w:tcBorders>
+              <w:top w:val="single" w:sz="4" w:space="0" w:color="000000"/>
+              <w:left w:val="single" w:sz="4" w:space="0" w:color="000000"/>
+              <w:bottom w:val="single" w:sz="4" w:space="0" w:color="000000"/>
+              <w:right w:val="single" w:sz="4" w:space="0" w:color="000000"/>
+            </w:tcBorders>
+            <w:tcMar>
+              <w:top w:w="80" w:type="dxa"/>
+              <w:bottom w:w="80" w:type="dxa"/>
+              <w:left w:w="80" w:type="dxa"/>
+              <w:right w:w="80" w:type="dxa"/>
+            </w:tcMar>
+          </w:tcPr>
+          <w:p>
+            <w:pPr>
+              <w:spacing w:before="80" w:after="80"/>
+            </w:pPr>
+            <w:r>
+              <w:rPr>
+                <w:rFonts w:ascii="Calibri" w:hAnsi="Calibri"/>
+                <w:sz w:val="24"/>
+              </w:rPr>
+              <w:t>Unclassified research data</w:t>
+            </w:r>
+          </w:p>
+        </w:tc>
+      </w:tr>
+      <w:tr>
+        <w:tc>
+          <w:tcPr>
+            <w:tcW w:type="dxa" w:w="2340"/>
+            <w:tcBorders>
+              <w:top w:val="single" w:sz="4" w:space="0" w:color="000000"/>
+              <w:left w:val="single" w:sz="4" w:space="0" w:color="000000"/>
+              <w:bottom w:val="single" w:sz="4" w:space="0" w:color="000000"/>
+              <w:right w:val="single" w:sz="4" w:space="0" w:color="000000"/>
+            </w:tcBorders>
+            <w:tcMar>
+              <w:top w:w="80" w:type="dxa"/>
+              <w:bottom w:w="80" w:type="dxa"/>
+              <w:left w:w="80" w:type="dxa"/>
+              <w:right w:w="80" w:type="dxa"/>
+            </w:tcMar>
+          </w:tcPr>
+          <w:p>
+            <w:pPr>
+              <w:spacing w:before="80" w:after="80"/>
+            </w:pPr>
+            <w:r>
+              <w:rPr>
+                <w:rFonts w:ascii="Calibri" w:hAnsi="Calibri"/>
+                <w:sz w:val="24"/>
+              </w:rPr>
+              <w:t>Performance</w:t>
+            </w:r>
+          </w:p>
+        </w:tc>
+        <w:tc>
+          <w:tcPr>
+            <w:tcW w:type="dxa" w:w="3276"/>
+            <w:tcBorders>
+              <w:top w:val="single" w:sz="4" w:space="0" w:color="000000"/>
+              <w:left w:val="single" w:sz="4" w:space="0" w:color="000000"/>
+              <w:bottom w:val="single" w:sz="4" w:space="0" w:color="000000"/>
+              <w:right w:val="single" w:sz="4" w:space="0" w:color="000000"/>
+            </w:tcBorders>
+            <w:tcMar>
+              <w:top w:w="80" w:type="dxa"/>
+              <w:bottom w:w="80" w:type="dxa"/>
+              <w:left w:w="80" w:type="dxa"/>
+              <w:right w:w="80" w:type="dxa"/>
+            </w:tcMar>
+          </w:tcPr>
+          <w:p>
+            <w:pPr>
+              <w:spacing w:before="80" w:after="80"/>
+            </w:pPr>
+            <w:r>
+              <w:rPr>
+                <w:rFonts w:ascii="Calibri" w:hAnsi="Calibri"/>
+                <w:sz w:val="24"/>
+              </w:rPr>
+              <w:t>Training Performance</w:t>
+            </w:r>
+          </w:p>
+        </w:tc>
+        <w:tc>
+          <w:tcPr>
+            <w:tcW w:type="dxa" w:w="3744"/>
+            <w:tcBorders>
+              <w:top w:val="single" w:sz="4" w:space="0" w:color="000000"/>
+              <w:left w:val="single" w:sz="4" w:space="0" w:color="000000"/>
+              <w:bottom w:val="single" w:sz="4" w:space="0" w:color="000000"/>
+              <w:right w:val="single" w:sz="4" w:space="0" w:color="000000"/>
+            </w:tcBorders>
+            <w:tcMar>
+              <w:top w:w="80" w:type="dxa"/>
+              <w:bottom w:w="80" w:type="dxa"/>
+              <w:left w:w="80" w:type="dxa"/>
+              <w:right w:w="80" w:type="dxa"/>
+            </w:tcMar>
+          </w:tcPr>
+          <w:p>
+            <w:pPr>
+              <w:spacing w:before="80" w:after="80"/>
+            </w:pPr>
+            <w:r>
+              <w:rPr>
+                <w:rFonts w:ascii="Calibri" w:hAnsi="Calibri"/>
+                <w:sz w:val="24"/>
+              </w:rPr>
+              <w:t>Target: 80% GPU utilization average</w:t>
+            </w:r>
+          </w:p>
+        </w:tc>
+      </w:tr>
+      <w:tr>
+        <w:tc>
+          <w:tcPr>
+            <w:tcW w:type="dxa" w:w="2340"/>
+            <w:tcBorders>
+              <w:top w:val="single" w:sz="4" w:space="0" w:color="000000"/>
+              <w:left w:val="single" w:sz="4" w:space="0" w:color="000000"/>
+              <w:bottom w:val="single" w:sz="4" w:space="0" w:color="000000"/>
+              <w:right w:val="single" w:sz="4" w:space="0" w:color="000000"/>
+            </w:tcBorders>
+            <w:tcMar>
+              <w:top w:w="80" w:type="dxa"/>
+              <w:bottom w:w="80" w:type="dxa"/>
+              <w:left w:w="80" w:type="dxa"/>
+              <w:right w:w="80" w:type="dxa"/>
+            </w:tcMar>
+          </w:tcPr>
+          <w:p>
+            <w:pPr>
+              <w:spacing w:before="80" w:after="80"/>
+            </w:pPr>
+            <w:r>
+              <w:rPr>
+                <w:rFonts w:ascii="Calibri" w:hAnsi="Calibri"/>
+                <w:sz w:val="24"/>
+              </w:rPr>
+              <w:t>Performance</w:t>
+            </w:r>
+          </w:p>
+        </w:tc>
+        <w:tc>
+          <w:tcPr>
+            <w:tcW w:type="dxa" w:w="3276"/>
+            <w:tcBorders>
+              <w:top w:val="single" w:sz="4" w:space="0" w:color="000000"/>
+              <w:left w:val="single" w:sz="4" w:space="0" w:color="000000"/>
+              <w:bottom w:val="single" w:sz="4" w:space="0" w:color="000000"/>
+              <w:right w:val="single" w:sz="4" w:space="0" w:color="000000"/>
+            </w:tcBorders>
+            <w:tcMar>
+              <w:top w:w="80" w:type="dxa"/>
+              <w:bottom w:w="80" w:type="dxa"/>
+              <w:left w:w="80" w:type="dxa"/>
+              <w:right w:w="80" w:type="dxa"/>
+            </w:tcMar>
+          </w:tcPr>
+          <w:p>
+            <w:pPr>
+              <w:spacing w:before="80" w:after="80"/>
+            </w:pPr>
+            <w:r>
+              <w:rPr>
+                <w:rFonts w:ascii="Calibri" w:hAnsi="Calibri"/>
+                <w:sz w:val="24"/>
+              </w:rPr>
+              <w:t>Storage Performance</w:t>
+            </w:r>
+          </w:p>
+        </w:tc>
+        <w:tc>
+          <w:tcPr>
+            <w:tcW w:type="dxa" w:w="3744"/>
+            <w:tcBorders>
+              <w:top w:val="single" w:sz="4" w:space="0" w:color="000000"/>
+              <w:left w:val="single" w:sz="4" w:space="0" w:color="000000"/>
+              <w:bottom w:val="single" w:sz="4" w:space="0" w:color="000000"/>
+              <w:right w:val="single" w:sz="4" w:space="0" w:color="000000"/>
+            </w:tcBorders>
+            <w:tcMar>
+              <w:top w:w="80" w:type="dxa"/>
+              <w:bottom w:w="80" w:type="dxa"/>
+              <w:left w:w="80" w:type="dxa"/>
+              <w:right w:w="80" w:type="dxa"/>
+            </w:tcMar>
+          </w:tcPr>
+          <w:p>
+            <w:pPr>
+              <w:spacing w:before="80" w:after="80"/>
+            </w:pPr>
+            <w:r>
+              <w:rPr>
+                <w:rFonts w:ascii="Calibri" w:hAnsi="Calibri"/>
+                <w:sz w:val="24"/>
+              </w:rPr>
+              <w:t>7000 MB/s NVMe read per workstation</w:t>
+            </w:r>
+          </w:p>
+        </w:tc>
+      </w:tr>
+      <w:tr>
+        <w:tc>
+          <w:tcPr>
+            <w:tcW w:type="dxa" w:w="2340"/>
+            <w:tcBorders>
+              <w:top w:val="single" w:sz="4" w:space="0" w:color="000000"/>
+              <w:left w:val="single" w:sz="4" w:space="0" w:color="000000"/>
+              <w:bottom w:val="single" w:sz="4" w:space="0" w:color="000000"/>
+              <w:right w:val="single" w:sz="4" w:space="0" w:color="000000"/>
+            </w:tcBorders>
+            <w:tcMar>
+              <w:top w:w="80" w:type="dxa"/>
+              <w:bottom w:w="80" w:type="dxa"/>
+              <w:left w:w="80" w:type="dxa"/>
+              <w:right w:w="80" w:type="dxa"/>
+            </w:tcMar>
+          </w:tcPr>
+          <w:p>
+            <w:pPr>
+              <w:spacing w:before="80" w:after="80"/>
+            </w:pPr>
+            <w:r>
+              <w:rPr>
+                <w:rFonts w:ascii="Calibri" w:hAnsi="Calibri"/>
+                <w:sz w:val="24"/>
+              </w:rPr>
+              <w:t>Environment</w:t>
+            </w:r>
+          </w:p>
+        </w:tc>
+        <w:tc>
+          <w:tcPr>
+            <w:tcW w:type="dxa" w:w="3276"/>
+            <w:tcBorders>
+              <w:top w:val="single" w:sz="4" w:space="0" w:color="000000"/>
+              <w:left w:val="single" w:sz="4" w:space="0" w:color="000000"/>
+              <w:bottom w:val="single" w:sz="4" w:space="0" w:color="000000"/>
+              <w:right w:val="single" w:sz="4" w:space="0" w:color="000000"/>
+            </w:tcBorders>
+            <w:tcMar>
+              <w:top w:w="80" w:type="dxa"/>
+              <w:bottom w:w="80" w:type="dxa"/>
+              <w:left w:w="80" w:type="dxa"/>
+              <w:right w:w="80" w:type="dxa"/>
+            </w:tcMar>
+          </w:tcPr>
+          <w:p>
+            <w:pPr>
+              <w:spacing w:before="80" w:after="80"/>
+            </w:pPr>
+            <w:r>
+              <w:rPr>
+                <w:rFonts w:ascii="Calibri" w:hAnsi="Calibri"/>
+                <w:sz w:val="24"/>
+              </w:rPr>
+              <w:t>Deployment Environments</w:t>
+            </w:r>
+          </w:p>
+        </w:tc>
+        <w:tc>
+          <w:tcPr>
+            <w:tcW w:type="dxa" w:w="3744"/>
+            <w:tcBorders>
+              <w:top w:val="single" w:sz="4" w:space="0" w:color="000000"/>
+              <w:left w:val="single" w:sz="4" w:space="0" w:color="000000"/>
+              <w:bottom w:val="single" w:sz="4" w:space="0" w:color="000000"/>
+              <w:right w:val="single" w:sz="4" w:space="0" w:color="000000"/>
+            </w:tcBorders>
+            <w:tcMar>
+              <w:top w:w="80" w:type="dxa"/>
+              <w:bottom w:w="80" w:type="dxa"/>
+              <w:left w:w="80" w:type="dxa"/>
+              <w:right w:w="80" w:type="dxa"/>
+            </w:tcMar>
+          </w:tcPr>
+          <w:p>
+            <w:pPr>
+              <w:spacing w:before="80" w:after="80"/>
+            </w:pPr>
+            <w:r>
+              <w:rPr>
+                <w:rFonts w:ascii="Calibri" w:hAnsi="Calibri"/>
+                <w:sz w:val="24"/>
+              </w:rPr>
+              <w:t>Production only</w:t>
+            </w:r>
+          </w:p>
+        </w:tc>
+      </w:tr>
+    </w:tbl>
+    <w:p>
+      <w:pPr>
+        <w:pStyle w:val="Caption"/>
+        <w:spacing w:before="60" w:after="240"/>
+        <w:jc w:val="center"/>
+      </w:pPr>
+      <w:r>
+        <w:rPr>
+          <w:rFonts w:ascii="Calibri" w:hAnsi="Calibri"/>
+          <w:sz w:val="20"/>
+        </w:rPr>
+        <w:t xml:space="preserve">Table </w:t>
+      </w:r>
+      <w:r>
+        <w:fldChar w:fldCharType="begin"/>
+      </w:r>
+      <w:r>
+        <w:instrText xml:space="preserve"> SEQ Table \* ARABIC </w:instrText>
+      </w:r>
+      <w:r>
+        <w:fldChar w:fldCharType="separate"/>
+      </w:r>
+      <w:r>
+        <w:rPr>
+          <w:rFonts w:ascii="Calibri" w:hAnsi="Calibri"/>
+          <w:sz w:val="20"/>
+        </w:rPr>
+        <w:t>1</w:t>
+      </w:r>
+      <w:r>
+        <w:fldChar w:fldCharType="end"/>
+      </w:r>
+      <w:r>
+        <w:rPr>
+          <w:rFonts w:ascii="Calibri" w:hAnsi="Calibri"/>
+          <w:sz w:val="20"/>
+        </w:rPr>
+        <w:t>: Engagement Scope Parameters</w:t>
       </w:r>
     </w:p>
     <w:p>
@@ -2944,7 +4522,7 @@
           <w:rFonts w:ascii="Calibri" w:hAnsi="Calibri"/>
           <w:sz w:val="20"/>
         </w:rPr>
-        <w:t>1</w:t>
+        <w:t>2</w:t>
       </w:r>
       <w:r>
         <w:fldChar w:fldCharType="end"/>
@@ -3553,7 +5131,7 @@
           <w:rFonts w:ascii="Calibri" w:hAnsi="Calibri"/>
           <w:sz w:val="20"/>
         </w:rPr>
-        <w:t>2</w:t>
+        <w:t>3</w:t>
       </w:r>
       <w:r>
         <w:fldChar w:fldCharType="end"/>
@@ -7112,7 +8690,7 @@
           <w:rFonts w:ascii="Calibri" w:hAnsi="Calibri"/>
           <w:sz w:val="20"/>
         </w:rPr>
-        <w:t>3</w:t>
+        <w:t>4</w:t>
       </w:r>
       <w:r>
         <w:fldChar w:fldCharType="end"/>

</xml_diff>